<commit_message>
Some of part c.
</commit_message>
<xml_diff>
--- a/src/lab7_hashing/AssignmentWeek6Hashing.docx
+++ b/src/lab7_hashing/AssignmentWeek6Hashing.docx
@@ -646,26 +646,16 @@
                 <w:sz w:val="32"/>
                 <w:szCs w:val="32"/>
               </w:rPr>
-              <w:t xml:space="preserve"> </w:t>
-            </w:r>
-            <w:proofErr w:type="gramStart"/>
+              <w:t xml:space="preserve">    </w:t>
+            </w:r>
             <w:r>
               <w:rPr>
                 <w:color w:val="FFFFFF" w:themeColor="background1"/>
                 <w:sz w:val="32"/>
                 <w:szCs w:val="32"/>
               </w:rPr>
-              <w:t xml:space="preserve">   </w:t>
-            </w:r>
-            <w:r>
-              <w:rPr>
-                <w:color w:val="FFFFFF" w:themeColor="background1"/>
-                <w:sz w:val="32"/>
-                <w:szCs w:val="32"/>
-              </w:rPr>
               <w:t>(</w:t>
             </w:r>
-            <w:proofErr w:type="gramEnd"/>
             <w:r>
               <w:rPr>
                 <w:color w:val="FFFFFF" w:themeColor="background1"/>
@@ -1437,6 +1427,78 @@
           <w:szCs w:val="24"/>
         </w:rPr>
       </w:pPr>
+      <w:r>
+        <w:rPr>
+          <w:rFonts w:eastAsiaTheme="minorEastAsia"/>
+          <w:noProof/>
+          <w:sz w:val="24"/>
+          <w:szCs w:val="24"/>
+        </w:rPr>
+        <w:lastRenderedPageBreak/>
+        <w:drawing>
+          <wp:anchor distT="0" distB="0" distL="114300" distR="114300" simplePos="0" relativeHeight="251661312" behindDoc="1" locked="0" layoutInCell="1" allowOverlap="1" wp14:anchorId="47F99047" wp14:editId="3257363F">
+            <wp:simplePos x="0" y="0"/>
+            <wp:positionH relativeFrom="column">
+              <wp:posOffset>-40005</wp:posOffset>
+            </wp:positionH>
+            <wp:positionV relativeFrom="paragraph">
+              <wp:posOffset>21908</wp:posOffset>
+            </wp:positionV>
+            <wp:extent cx="5943600" cy="4457700"/>
+            <wp:effectExtent l="0" t="0" r="0" b="0"/>
+            <wp:wrapTight wrapText="bothSides">
+              <wp:wrapPolygon edited="0">
+                <wp:start x="0" y="0"/>
+                <wp:lineTo x="0" y="21508"/>
+                <wp:lineTo x="21531" y="21508"/>
+                <wp:lineTo x="21531" y="0"/>
+                <wp:lineTo x="0" y="0"/>
+              </wp:wrapPolygon>
+            </wp:wrapTight>
+            <wp:docPr id="5" name="Picture 5" descr="A close up of text on a whiteboard&#10;&#10;Description automatically generated"/>
+            <wp:cNvGraphicFramePr>
+              <a:graphicFrameLocks xmlns:a="http://schemas.openxmlformats.org/drawingml/2006/main" noChangeAspect="1"/>
+            </wp:cNvGraphicFramePr>
+            <a:graphic xmlns:a="http://schemas.openxmlformats.org/drawingml/2006/main">
+              <a:graphicData uri="http://schemas.openxmlformats.org/drawingml/2006/picture">
+                <pic:pic xmlns:pic="http://schemas.openxmlformats.org/drawingml/2006/picture">
+                  <pic:nvPicPr>
+                    <pic:cNvPr id="5" name="image1.jpg"/>
+                    <pic:cNvPicPr/>
+                  </pic:nvPicPr>
+                  <pic:blipFill>
+                    <a:blip r:embed="rId7" cstate="print">
+                      <a:extLst>
+                        <a:ext uri="{28A0092B-C50C-407E-A947-70E740481C1C}">
+                          <a14:useLocalDpi xmlns:a14="http://schemas.microsoft.com/office/drawing/2010/main" val="0"/>
+                        </a:ext>
+                      </a:extLst>
+                    </a:blip>
+                    <a:stretch>
+                      <a:fillRect/>
+                    </a:stretch>
+                  </pic:blipFill>
+                  <pic:spPr>
+                    <a:xfrm>
+                      <a:off x="0" y="0"/>
+                      <a:ext cx="5943600" cy="4457700"/>
+                    </a:xfrm>
+                    <a:prstGeom prst="rect">
+                      <a:avLst/>
+                    </a:prstGeom>
+                  </pic:spPr>
+                </pic:pic>
+              </a:graphicData>
+            </a:graphic>
+            <wp14:sizeRelH relativeFrom="page">
+              <wp14:pctWidth>0</wp14:pctWidth>
+            </wp14:sizeRelH>
+            <wp14:sizeRelV relativeFrom="page">
+              <wp14:pctHeight>0</wp14:pctHeight>
+            </wp14:sizeRelV>
+          </wp:anchor>
+        </w:drawing>
+      </w:r>
     </w:p>
     <w:p>
       <w:pPr>
@@ -1479,18 +1541,8 @@
                 <w:sz w:val="32"/>
                 <w:szCs w:val="32"/>
               </w:rPr>
-              <w:t xml:space="preserve">Part B Implementing Hash Table                                    </w:t>
-            </w:r>
-            <w:proofErr w:type="gramStart"/>
-            <w:r>
-              <w:rPr>
-                <w:color w:val="FFFFFF" w:themeColor="background1"/>
-                <w:sz w:val="32"/>
-                <w:szCs w:val="32"/>
-              </w:rPr>
-              <w:t xml:space="preserve">   (</w:t>
-            </w:r>
-            <w:proofErr w:type="gramEnd"/>
+              <w:t>Part B Implementing Hash Table                                       (</w:t>
+            </w:r>
             <w:r>
               <w:rPr>
                 <w:color w:val="FFFFFF" w:themeColor="background1"/>
@@ -1614,17 +1666,7 @@
                 <w:sz w:val="24"/>
                 <w:szCs w:val="24"/>
               </w:rPr>
-              <w:t xml:space="preserve"> (int size) should make</w:t>
-            </w:r>
-            <w:bookmarkStart w:id="0" w:name="_GoBack"/>
-            <w:bookmarkEnd w:id="0"/>
-            <w:r>
-              <w:rPr>
-                <w:rFonts w:eastAsiaTheme="minorEastAsia"/>
-                <w:sz w:val="24"/>
-                <w:szCs w:val="24"/>
-              </w:rPr>
-              <w:t xml:space="preserve"> sure the size is a prime number</w:t>
+              <w:t xml:space="preserve"> (int size) should make sure the size is a prime number</w:t>
             </w:r>
           </w:p>
           <w:p>
@@ -1649,18 +1691,63 @@
               <w:t>Create insertion and searching methods following algorithm Hash-Insert and       Hash-Search. Use double hashing as in slide 11 of the Lec6cOpenAddressing</w:t>
             </w:r>
           </w:p>
-          <w:p>
-            <w:pPr>
-              <w:pStyle w:val="ListParagraph"/>
-              <w:ind w:left="0"/>
-              <w:rPr>
-                <w:rFonts w:cstheme="minorHAnsi"/>
-              </w:rPr>
-            </w:pPr>
-          </w:p>
         </w:tc>
       </w:tr>
     </w:tbl>
+    <w:p>
+      <w:pPr>
+        <w:pStyle w:val="ListParagraph"/>
+        <w:ind w:left="360"/>
+        <w:rPr>
+          <w:rFonts w:cstheme="minorHAnsi"/>
+        </w:rPr>
+      </w:pPr>
+    </w:p>
+    <w:p>
+      <w:pPr>
+        <w:pStyle w:val="ListParagraph"/>
+        <w:ind w:left="360"/>
+        <w:rPr>
+          <w:rFonts w:cstheme="minorHAnsi"/>
+        </w:rPr>
+      </w:pPr>
+    </w:p>
+    <w:p>
+      <w:pPr>
+        <w:pStyle w:val="ListParagraph"/>
+        <w:ind w:left="360"/>
+        <w:rPr>
+          <w:rFonts w:cstheme="minorHAnsi"/>
+        </w:rPr>
+      </w:pPr>
+    </w:p>
+    <w:p>
+      <w:pPr>
+        <w:pStyle w:val="ListParagraph"/>
+        <w:ind w:left="360"/>
+        <w:rPr>
+          <w:rFonts w:cstheme="minorHAnsi"/>
+        </w:rPr>
+      </w:pPr>
+    </w:p>
+    <w:p>
+      <w:pPr>
+        <w:pStyle w:val="ListParagraph"/>
+        <w:ind w:left="360"/>
+        <w:rPr>
+          <w:rFonts w:cstheme="minorHAnsi"/>
+        </w:rPr>
+      </w:pPr>
+    </w:p>
+    <w:p>
+      <w:pPr>
+        <w:pStyle w:val="ListParagraph"/>
+        <w:ind w:left="360"/>
+        <w:rPr>
+          <w:rFonts w:cstheme="minorHAnsi"/>
+        </w:rPr>
+      </w:pPr>
+    </w:p>
     <w:p>
       <w:pPr>
         <w:pStyle w:val="ListParagraph"/>
@@ -1767,9 +1854,8 @@
                 <w:sz w:val="32"/>
                 <w:szCs w:val="32"/>
               </w:rPr>
-              <w:t xml:space="preserve">                                                                </w:t>
-            </w:r>
-            <w:proofErr w:type="gramStart"/>
+              <w:t xml:space="preserve">                                                                  </w:t>
+            </w:r>
             <w:r>
               <w:rPr>
                 <w:rFonts w:cstheme="minorHAnsi"/>
@@ -1777,18 +1863,8 @@
                 <w:sz w:val="32"/>
                 <w:szCs w:val="32"/>
               </w:rPr>
-              <w:t xml:space="preserve">  </w:t>
-            </w:r>
-            <w:r>
-              <w:rPr>
-                <w:rFonts w:cstheme="minorHAnsi"/>
-                <w:color w:val="FFFFFF" w:themeColor="background1"/>
-                <w:sz w:val="32"/>
-                <w:szCs w:val="32"/>
-              </w:rPr>
               <w:t xml:space="preserve"> (</w:t>
             </w:r>
-            <w:proofErr w:type="gramEnd"/>
             <w:r>
               <w:rPr>
                 <w:rFonts w:cstheme="minorHAnsi"/>
@@ -2097,7 +2173,6 @@
               <w:t xml:space="preserve">Define the method </w:t>
             </w:r>
             <w:proofErr w:type="spellStart"/>
-            <w:proofErr w:type="gramStart"/>
             <w:r>
               <w:rPr>
                 <w:rFonts w:cstheme="minorHAnsi"/>
@@ -2113,16 +2188,7 @@
                 <w:sz w:val="24"/>
                 <w:szCs w:val="24"/>
               </w:rPr>
-              <w:t>(</w:t>
-            </w:r>
-            <w:proofErr w:type="gramEnd"/>
-            <w:r>
-              <w:rPr>
-                <w:rFonts w:cstheme="minorHAnsi"/>
-                <w:sz w:val="24"/>
-                <w:szCs w:val="24"/>
-              </w:rPr>
-              <w:t>) in the class Name</w:t>
+              <w:t>() in the class Name</w:t>
             </w:r>
             <w:r>
               <w:rPr>
@@ -2320,35 +2386,9 @@
               <w:t>ie theaters</w:t>
             </w:r>
           </w:p>
-          <w:p>
-            <w:pPr>
-              <w:pStyle w:val="ListParagraph"/>
-              <w:autoSpaceDE w:val="0"/>
-              <w:autoSpaceDN w:val="0"/>
-              <w:adjustRightInd w:val="0"/>
-              <w:rPr>
-                <w:rFonts w:cstheme="minorHAnsi"/>
-                <w:sz w:val="24"/>
-                <w:szCs w:val="24"/>
-              </w:rPr>
-            </w:pPr>
-          </w:p>
         </w:tc>
       </w:tr>
     </w:tbl>
-    <w:p>
-      <w:pPr>
-        <w:autoSpaceDE w:val="0"/>
-        <w:autoSpaceDN w:val="0"/>
-        <w:adjustRightInd w:val="0"/>
-        <w:spacing w:after="0" w:line="240" w:lineRule="auto"/>
-        <w:rPr>
-          <w:rFonts w:cstheme="minorHAnsi"/>
-          <w:sz w:val="24"/>
-          <w:szCs w:val="24"/>
-        </w:rPr>
-      </w:pPr>
-    </w:p>
     <w:p>
       <w:pPr>
         <w:autoSpaceDE w:val="0"/>
@@ -2439,19 +2479,8 @@
                 <w:sz w:val="32"/>
                 <w:szCs w:val="32"/>
               </w:rPr>
-              <w:t xml:space="preserve">                          </w:t>
-            </w:r>
-            <w:proofErr w:type="gramStart"/>
-            <w:r>
-              <w:rPr>
-                <w:rFonts w:cstheme="minorHAnsi"/>
-                <w:color w:val="FFFFFF" w:themeColor="background1"/>
-                <w:sz w:val="32"/>
-                <w:szCs w:val="32"/>
-              </w:rPr>
-              <w:t xml:space="preserve">   (</w:t>
-            </w:r>
-            <w:proofErr w:type="gramEnd"/>
+              <w:t xml:space="preserve">                             (</w:t>
+            </w:r>
             <w:r>
               <w:rPr>
                 <w:rFonts w:cstheme="minorHAnsi"/>
@@ -2593,43 +2622,8 @@
         </w:rPr>
         <w:t>table and perform the search (must be unsuccessful)</w:t>
       </w:r>
-    </w:p>
-    <w:p>
-      <w:pPr>
-        <w:autoSpaceDE w:val="0"/>
-        <w:autoSpaceDN w:val="0"/>
-        <w:adjustRightInd w:val="0"/>
-        <w:spacing w:after="0" w:line="240" w:lineRule="auto"/>
-        <w:rPr>
-          <w:rFonts w:cstheme="minorHAnsi"/>
-          <w:sz w:val="24"/>
-          <w:szCs w:val="24"/>
-        </w:rPr>
-      </w:pPr>
-    </w:p>
-    <w:p>
-      <w:pPr>
-        <w:tabs>
-          <w:tab w:val="left" w:pos="1035"/>
-        </w:tabs>
-        <w:autoSpaceDE w:val="0"/>
-        <w:autoSpaceDN w:val="0"/>
-        <w:adjustRightInd w:val="0"/>
-        <w:spacing w:after="0" w:line="240" w:lineRule="auto"/>
-        <w:rPr>
-          <w:rFonts w:cstheme="minorHAnsi"/>
-          <w:sz w:val="24"/>
-          <w:szCs w:val="24"/>
-        </w:rPr>
-      </w:pPr>
-      <w:r>
-        <w:rPr>
-          <w:rFonts w:cstheme="minorHAnsi"/>
-          <w:sz w:val="24"/>
-          <w:szCs w:val="24"/>
-        </w:rPr>
-        <w:t xml:space="preserve"> </w:t>
-      </w:r>
+      <w:bookmarkStart w:id="0" w:name="_GoBack"/>
+      <w:bookmarkEnd w:id="0"/>
     </w:p>
     <w:p>
       <w:pPr>
@@ -2899,31 +2893,6 @@
     </w:p>
     <w:p>
       <w:pPr>
-        <w:ind w:left="720"/>
-        <w:rPr>
-          <w:rFonts w:cstheme="minorHAnsi"/>
-        </w:rPr>
-      </w:pPr>
-    </w:p>
-    <w:p>
-      <w:pPr>
-        <w:ind w:left="720"/>
-        <w:rPr>
-          <w:rFonts w:cstheme="minorHAnsi"/>
-        </w:rPr>
-      </w:pPr>
-    </w:p>
-    <w:p>
-      <w:pPr>
-        <w:ind w:left="720"/>
-        <w:rPr>
-          <w:rFonts w:cstheme="minorHAnsi"/>
-        </w:rPr>
-      </w:pPr>
-    </w:p>
-    <w:p>
-      <w:pPr>
-        <w:ind w:left="720"/>
         <w:rPr>
           <w:rFonts w:cstheme="minorHAnsi"/>
         </w:rPr>
@@ -3093,7 +3062,6 @@
           <w:sz w:val="20"/>
           <w:szCs w:val="20"/>
         </w:rPr>
-        <w:lastRenderedPageBreak/>
         <w:t>GUIDELINES ON</w:t>
       </w:r>
     </w:p>
@@ -3162,7 +3130,7 @@
       </w:r>
     </w:p>
     <w:sectPr>
-      <w:headerReference w:type="default" r:id="rId7"/>
+      <w:headerReference w:type="default" r:id="rId8"/>
       <w:pgSz w:w="12240" w:h="15840"/>
       <w:pgMar w:top="1440" w:right="1440" w:bottom="1440" w:left="1440" w:header="720" w:footer="720" w:gutter="0"/>
       <w:cols w:space="720"/>

</xml_diff>